<commit_message>
update after review with Karen
git-tfs-id: [https://tfs.omnicloud.local/tfs/cco%20program/]$/eCoaching_V2;C34761
</commit_message>
<xml_diff>
--- a/Project Management/eCL OY4/CCO OY4_eCoaching Log CI DI List.docx
+++ b/Project Management/eCL OY4/CCO OY4_eCoaching Log CI DI List.docx
@@ -886,6 +886,7 @@
         <w:tc>
           <w:tcPr>
             <w:tcW w:w="1140" w:type="dxa"/>
+            <w:vAlign w:val="center"/>
           </w:tcPr>
           <w:p>
             <w:pPr>
@@ -909,6 +910,7 @@
         <w:tc>
           <w:tcPr>
             <w:tcW w:w="825" w:type="dxa"/>
+            <w:vAlign w:val="center"/>
           </w:tcPr>
           <w:p>
             <w:pPr>
@@ -926,36 +928,38 @@
                 <w:sz w:val="22"/>
                 <w:szCs w:val="22"/>
               </w:rPr>
-              <w:t>I</w:t>
+              <w:t>SCCB</w:t>
             </w:r>
           </w:p>
         </w:tc>
         <w:tc>
           <w:tcPr>
             <w:tcW w:w="1725" w:type="dxa"/>
-          </w:tcPr>
-          <w:p>
-            <w:pPr>
-              <w:pStyle w:val="TableText"/>
-              <w:rPr>
-                <w:rFonts w:asciiTheme="minorHAnsi" w:hAnsiTheme="minorHAnsi" w:cstheme="minorHAnsi"/>
-                <w:sz w:val="22"/>
-                <w:szCs w:val="22"/>
-              </w:rPr>
-            </w:pPr>
-            <w:r>
-              <w:rPr>
-                <w:rFonts w:asciiTheme="minorHAnsi" w:hAnsiTheme="minorHAnsi" w:cstheme="minorHAnsi"/>
-                <w:sz w:val="22"/>
-                <w:szCs w:val="22"/>
-              </w:rPr>
-              <w:t>Team Engineers</w:t>
+            <w:vAlign w:val="center"/>
+          </w:tcPr>
+          <w:p>
+            <w:pPr>
+              <w:pStyle w:val="TableText"/>
+              <w:rPr>
+                <w:rFonts w:asciiTheme="minorHAnsi" w:hAnsiTheme="minorHAnsi" w:cstheme="minorHAnsi"/>
+                <w:sz w:val="22"/>
+                <w:szCs w:val="22"/>
+              </w:rPr>
+            </w:pPr>
+            <w:r>
+              <w:rPr>
+                <w:rFonts w:asciiTheme="minorHAnsi" w:hAnsiTheme="minorHAnsi" w:cstheme="minorHAnsi"/>
+                <w:sz w:val="22"/>
+                <w:szCs w:val="22"/>
+              </w:rPr>
+              <w:t>Project Team, SPM</w:t>
             </w:r>
           </w:p>
         </w:tc>
         <w:tc>
           <w:tcPr>
             <w:tcW w:w="1425" w:type="dxa"/>
+            <w:vAlign w:val="center"/>
           </w:tcPr>
           <w:p>
             <w:pPr>
@@ -995,7 +999,7 @@
                 <w:sz w:val="22"/>
                 <w:szCs w:val="22"/>
               </w:rPr>
-              <w:t>SPM</w:t>
+              <w:t>SPM, PM, SCCB board</w:t>
             </w:r>
           </w:p>
         </w:tc>
@@ -1522,7 +1526,7 @@
                 <w:sz w:val="22"/>
                 <w:szCs w:val="22"/>
               </w:rPr>
-              <w:t>Managed and Controlled</w:t>
+              <w:t>M&amp;C</w:t>
             </w:r>
           </w:p>
         </w:tc>
@@ -1551,7 +1555,7 @@
                 <w:sz w:val="22"/>
                 <w:szCs w:val="22"/>
               </w:rPr>
-              <w:t>w/ Project Plan</w:t>
+              <w:t>email</w:t>
             </w:r>
           </w:p>
         </w:tc>
@@ -1581,6 +1585,14 @@
                 <w:szCs w:val="22"/>
               </w:rPr>
               <w:t>Project Team</w:t>
+            </w:r>
+            <w:r>
+              <w:rPr>
+                <w:rFonts w:asciiTheme="minorHAnsi" w:hAnsiTheme="minorHAnsi" w:cstheme="minorHAnsi"/>
+                <w:sz w:val="22"/>
+                <w:szCs w:val="22"/>
+              </w:rPr>
+              <w:t>, SPM, Security</w:t>
             </w:r>
           </w:p>
         </w:tc>
@@ -2112,30 +2124,31 @@
                 <w:sz w:val="22"/>
                 <w:szCs w:val="22"/>
               </w:rPr>
-              <w:t>I</w:t>
+              <w:t>SCCB</w:t>
             </w:r>
           </w:p>
         </w:tc>
         <w:tc>
           <w:tcPr>
             <w:tcW w:w="1725" w:type="dxa"/>
-          </w:tcPr>
-          <w:p>
-            <w:pPr>
-              <w:pStyle w:val="TableText"/>
-              <w:rPr>
-                <w:rFonts w:asciiTheme="minorHAnsi" w:hAnsiTheme="minorHAnsi" w:cstheme="minorHAnsi"/>
-                <w:sz w:val="22"/>
-                <w:szCs w:val="22"/>
-              </w:rPr>
-            </w:pPr>
-            <w:r>
-              <w:rPr>
-                <w:rFonts w:asciiTheme="minorHAnsi" w:hAnsiTheme="minorHAnsi" w:cstheme="minorHAnsi"/>
-                <w:sz w:val="22"/>
-                <w:szCs w:val="22"/>
-              </w:rPr>
-              <w:t>Team Engineers</w:t>
+            <w:vAlign w:val="center"/>
+          </w:tcPr>
+          <w:p>
+            <w:pPr>
+              <w:pStyle w:val="TableText"/>
+              <w:rPr>
+                <w:rFonts w:asciiTheme="minorHAnsi" w:hAnsiTheme="minorHAnsi" w:cstheme="minorHAnsi"/>
+                <w:sz w:val="22"/>
+                <w:szCs w:val="22"/>
+              </w:rPr>
+            </w:pPr>
+            <w:r>
+              <w:rPr>
+                <w:rFonts w:asciiTheme="minorHAnsi" w:hAnsiTheme="minorHAnsi" w:cstheme="minorHAnsi"/>
+                <w:sz w:val="22"/>
+                <w:szCs w:val="22"/>
+              </w:rPr>
+              <w:t>Project Team, SPM</w:t>
             </w:r>
           </w:p>
         </w:tc>
@@ -2159,7 +2172,7 @@
                 <w:sz w:val="22"/>
                 <w:szCs w:val="22"/>
               </w:rPr>
-              <w:t>Y</w:t>
+              <w:t>N</w:t>
             </w:r>
           </w:p>
         </w:tc>
@@ -2182,7 +2195,7 @@
                 <w:sz w:val="22"/>
                 <w:szCs w:val="22"/>
               </w:rPr>
-              <w:t>SPM</w:t>
+              <w:t>SPM, PM, SCCB board</w:t>
             </w:r>
           </w:p>
         </w:tc>
@@ -2375,7 +2388,7 @@
                 <w:sz w:val="22"/>
                 <w:szCs w:val="22"/>
               </w:rPr>
-              <w:t>I</w:t>
+              <w:t>i</w:t>
             </w:r>
           </w:p>
         </w:tc>
@@ -2399,6 +2412,14 @@
                 <w:szCs w:val="22"/>
               </w:rPr>
               <w:t>Project Team</w:t>
+            </w:r>
+            <w:r>
+              <w:rPr>
+                <w:rFonts w:asciiTheme="minorHAnsi" w:hAnsiTheme="minorHAnsi" w:cstheme="minorHAnsi"/>
+                <w:sz w:val="22"/>
+                <w:szCs w:val="22"/>
+              </w:rPr>
+              <w:t>, SPM, PM</w:t>
             </w:r>
           </w:p>
         </w:tc>
@@ -2647,7 +2668,7 @@
                 <w:sz w:val="22"/>
                 <w:szCs w:val="22"/>
               </w:rPr>
-              <w:t>Team Engineers</w:t>
+              <w:t>Developers</w:t>
             </w:r>
           </w:p>
         </w:tc>
@@ -2909,7 +2930,7 @@
                 <w:sz w:val="22"/>
                 <w:szCs w:val="22"/>
               </w:rPr>
-              <w:t>I</w:t>
+              <w:t xml:space="preserve"> </w:t>
             </w:r>
           </w:p>
         </w:tc>
@@ -3614,22 +3635,46 @@
             </w:pPr>
             <w:r>
               <w:rPr>
+                <w:rFonts w:asciiTheme="minorHAnsi" w:hAnsiTheme="minorHAnsi" w:cstheme="minorHAnsi"/>
+                <w:sz w:val="22"/>
+                <w:szCs w:val="22"/>
+              </w:rPr>
+              <w:t>SCM</w:t>
+            </w:r>
+          </w:p>
+        </w:tc>
+        <w:tc>
+          <w:tcPr>
+            <w:tcW w:w="825" w:type="dxa"/>
+            <w:vAlign w:val="center"/>
+          </w:tcPr>
+          <w:p>
+            <w:pPr>
+              <w:pStyle w:val="TableText"/>
+              <w:jc w:val="center"/>
+              <w:rPr>
                 <w:rFonts w:ascii="Times New Roman" w:hAnsi="Times New Roman"/>
                 <w:sz w:val="20"/>
               </w:rPr>
-              <w:t>SCM</w:t>
-            </w:r>
-          </w:p>
-        </w:tc>
-        <w:tc>
-          <w:tcPr>
-            <w:tcW w:w="825" w:type="dxa"/>
+            </w:pPr>
+            <w:r>
+              <w:rPr>
+                <w:rFonts w:asciiTheme="minorHAnsi" w:hAnsiTheme="minorHAnsi" w:cstheme="minorHAnsi"/>
+                <w:sz w:val="22"/>
+                <w:szCs w:val="22"/>
+              </w:rPr>
+              <w:t>SCCB</w:t>
+            </w:r>
+          </w:p>
+        </w:tc>
+        <w:tc>
+          <w:tcPr>
+            <w:tcW w:w="1725" w:type="dxa"/>
             <w:vAlign w:val="center"/>
           </w:tcPr>
           <w:p>
             <w:pPr>
               <w:pStyle w:val="TableText"/>
-              <w:jc w:val="center"/>
               <w:rPr>
                 <w:rFonts w:ascii="Times New Roman" w:hAnsi="Times New Roman"/>
                 <w:sz w:val="20"/>
@@ -3637,17 +3682,40 @@
             </w:pPr>
             <w:r>
               <w:rPr>
+                <w:rFonts w:asciiTheme="minorHAnsi" w:hAnsiTheme="minorHAnsi" w:cstheme="minorHAnsi"/>
+                <w:sz w:val="22"/>
+                <w:szCs w:val="22"/>
+              </w:rPr>
+              <w:t>Project Team, SPM</w:t>
+            </w:r>
+          </w:p>
+        </w:tc>
+        <w:tc>
+          <w:tcPr>
+            <w:tcW w:w="1425" w:type="dxa"/>
+            <w:vAlign w:val="center"/>
+          </w:tcPr>
+          <w:p>
+            <w:pPr>
+              <w:pStyle w:val="TableText"/>
+              <w:rPr>
                 <w:rFonts w:ascii="Times New Roman" w:hAnsi="Times New Roman"/>
                 <w:sz w:val="20"/>
               </w:rPr>
-              <w:t>I</w:t>
-            </w:r>
-          </w:p>
-        </w:tc>
-        <w:tc>
-          <w:tcPr>
-            <w:tcW w:w="1725" w:type="dxa"/>
-            <w:vAlign w:val="center"/>
+            </w:pPr>
+            <w:r>
+              <w:rPr>
+                <w:rFonts w:asciiTheme="minorHAnsi" w:hAnsiTheme="minorHAnsi" w:cstheme="minorHAnsi"/>
+                <w:sz w:val="22"/>
+                <w:szCs w:val="22"/>
+              </w:rPr>
+              <w:t>N</w:t>
+            </w:r>
+          </w:p>
+        </w:tc>
+        <w:tc>
+          <w:tcPr>
+            <w:tcW w:w="1425" w:type="dxa"/>
           </w:tcPr>
           <w:p>
             <w:pPr>
@@ -3659,53 +3727,11 @@
             </w:pPr>
             <w:r>
               <w:rPr>
-                <w:rFonts w:ascii="Times New Roman" w:hAnsi="Times New Roman"/>
-                <w:sz w:val="20"/>
-              </w:rPr>
-              <w:t>Project Team and Program Team</w:t>
-            </w:r>
-          </w:p>
-        </w:tc>
-        <w:tc>
-          <w:tcPr>
-            <w:tcW w:w="1425" w:type="dxa"/>
-            <w:vAlign w:val="center"/>
-          </w:tcPr>
-          <w:p>
-            <w:pPr>
-              <w:pStyle w:val="TableText"/>
-              <w:rPr>
-                <w:rFonts w:ascii="Times New Roman" w:hAnsi="Times New Roman"/>
-                <w:sz w:val="20"/>
-              </w:rPr>
-            </w:pPr>
-            <w:r>
-              <w:rPr>
-                <w:rFonts w:ascii="Times New Roman" w:hAnsi="Times New Roman"/>
-                <w:sz w:val="20"/>
-              </w:rPr>
-              <w:t>N</w:t>
-            </w:r>
-          </w:p>
-        </w:tc>
-        <w:tc>
-          <w:tcPr>
-            <w:tcW w:w="1425" w:type="dxa"/>
-          </w:tcPr>
-          <w:p>
-            <w:pPr>
-              <w:pStyle w:val="TableText"/>
-              <w:rPr>
-                <w:rFonts w:ascii="Times New Roman" w:hAnsi="Times New Roman"/>
-                <w:sz w:val="20"/>
-              </w:rPr>
-            </w:pPr>
-            <w:r>
-              <w:rPr>
-                <w:rFonts w:ascii="Times New Roman" w:hAnsi="Times New Roman"/>
-                <w:sz w:val="20"/>
-              </w:rPr>
-              <w:t>PM</w:t>
+                <w:rFonts w:asciiTheme="minorHAnsi" w:hAnsiTheme="minorHAnsi" w:cstheme="minorHAnsi"/>
+                <w:sz w:val="22"/>
+                <w:szCs w:val="22"/>
+              </w:rPr>
+              <w:t>SPM, PM, SCCB board</w:t>
             </w:r>
           </w:p>
         </w:tc>
@@ -3876,7 +3902,7 @@
                 <w:sz w:val="22"/>
                 <w:szCs w:val="22"/>
               </w:rPr>
-              <w:t>I</w:t>
+              <w:t>i</w:t>
             </w:r>
           </w:p>
         </w:tc>
@@ -4133,7 +4159,7 @@
                 <w:sz w:val="22"/>
                 <w:szCs w:val="22"/>
               </w:rPr>
-              <w:t>Formal SCM</w:t>
+              <w:t>SCM</w:t>
             </w:r>
           </w:p>
         </w:tc>
@@ -4164,7 +4190,7 @@
                 <w:sz w:val="22"/>
                 <w:szCs w:val="22"/>
               </w:rPr>
-              <w:t>Formal w/ baseline</w:t>
+              <w:t>SCCB</w:t>
             </w:r>
           </w:p>
         </w:tc>
@@ -4194,7 +4220,7 @@
                 <w:sz w:val="22"/>
                 <w:szCs w:val="22"/>
               </w:rPr>
-              <w:t>Project Team</w:t>
+              <w:t>Project Team, SPM</w:t>
             </w:r>
           </w:p>
         </w:tc>
@@ -4253,7 +4279,7 @@
                 <w:sz w:val="22"/>
                 <w:szCs w:val="22"/>
               </w:rPr>
-              <w:t>SCBB</w:t>
+              <w:t>SPM, PM, SCCB board</w:t>
             </w:r>
           </w:p>
         </w:tc>
@@ -4717,7 +4743,7 @@
                 <w:sz w:val="22"/>
                 <w:szCs w:val="22"/>
               </w:rPr>
-              <w:t>Managed and Controlled</w:t>
+              <w:t>M&amp;C</w:t>
             </w:r>
           </w:p>
         </w:tc>
@@ -4747,7 +4773,7 @@
                 <w:sz w:val="22"/>
                 <w:szCs w:val="22"/>
               </w:rPr>
-              <w:t>Project Plan review</w:t>
+              <w:t>Email</w:t>
             </w:r>
           </w:p>
         </w:tc>
@@ -4777,7 +4803,7 @@
                 <w:sz w:val="22"/>
                 <w:szCs w:val="22"/>
               </w:rPr>
-              <w:t>Project Team, PM, SQA and VP</w:t>
+              <w:t>Project Team, Stakeholders</w:t>
             </w:r>
           </w:p>
         </w:tc>
@@ -4837,7 +4863,33 @@
                 <w:sz w:val="22"/>
                 <w:szCs w:val="22"/>
               </w:rPr>
-              <w:t>PM, SQA, VP</w:t>
+              <w:t>PM, VPE</w:t>
+            </w:r>
+            <w:r>
+              <w:rPr>
+                <w:rFonts w:asciiTheme="minorHAnsi" w:hAnsiTheme="minorHAnsi" w:cstheme="minorHAnsi"/>
+                <w:sz w:val="22"/>
+                <w:szCs w:val="22"/>
+              </w:rPr>
+              <w:t xml:space="preserve">, </w:t>
+            </w:r>
+            <w:proofErr w:type="spellStart"/>
+            <w:r>
+              <w:rPr>
+                <w:rFonts w:asciiTheme="minorHAnsi" w:hAnsiTheme="minorHAnsi" w:cstheme="minorHAnsi"/>
+                <w:sz w:val="22"/>
+                <w:szCs w:val="22"/>
+              </w:rPr>
+              <w:t>Gov</w:t>
+            </w:r>
+            <w:proofErr w:type="spellEnd"/>
+            <w:r>
+              <w:rPr>
+                <w:rFonts w:asciiTheme="minorHAnsi" w:hAnsiTheme="minorHAnsi" w:cstheme="minorHAnsi"/>
+                <w:sz w:val="22"/>
+                <w:szCs w:val="22"/>
+              </w:rPr>
+              <w:t>, SCM (SCM Plan), Security SME (Security Plan)</w:t>
             </w:r>
           </w:p>
         </w:tc>
@@ -5015,7 +5067,7 @@
                 <w:sz w:val="22"/>
                 <w:szCs w:val="22"/>
               </w:rPr>
-              <w:t>Email</w:t>
+              <w:t>Share Point</w:t>
             </w:r>
           </w:p>
         </w:tc>
@@ -5286,7 +5338,7 @@
                 <w:sz w:val="22"/>
                 <w:szCs w:val="22"/>
               </w:rPr>
-              <w:t>Managed and Controlled</w:t>
+              <w:t>M&amp;C</w:t>
             </w:r>
           </w:p>
         </w:tc>
@@ -5365,7 +5417,17 @@
                 <w:sz w:val="22"/>
                 <w:szCs w:val="22"/>
               </w:rPr>
-              <w:t>, Program Manager</w:t>
+              <w:t>, Progra</w:t>
+            </w:r>
+            <w:bookmarkStart w:id="0" w:name="_GoBack"/>
+            <w:bookmarkEnd w:id="0"/>
+            <w:r>
+              <w:rPr>
+                <w:rFonts w:asciiTheme="minorHAnsi" w:hAnsiTheme="minorHAnsi" w:cstheme="minorHAnsi"/>
+                <w:sz w:val="22"/>
+                <w:szCs w:val="22"/>
+              </w:rPr>
+              <w:t>m Manager</w:t>
             </w:r>
           </w:p>
         </w:tc>
@@ -5425,6 +5487,14 @@
                 <w:szCs w:val="22"/>
               </w:rPr>
               <w:t>Director Engineering</w:t>
+            </w:r>
+            <w:r>
+              <w:rPr>
+                <w:rFonts w:asciiTheme="minorHAnsi" w:hAnsiTheme="minorHAnsi" w:cstheme="minorHAnsi"/>
+                <w:sz w:val="22"/>
+                <w:szCs w:val="22"/>
+              </w:rPr>
+              <w:t>,</w:t>
             </w:r>
           </w:p>
           <w:p>
@@ -5971,25 +6041,7 @@
                 <w:sz w:val="22"/>
                 <w:szCs w:val="22"/>
               </w:rPr>
-              <w:t>Project Team,</w:t>
-            </w:r>
-          </w:p>
-          <w:p>
-            <w:pPr>
-              <w:pStyle w:val="TableText"/>
-              <w:rPr>
-                <w:rFonts w:asciiTheme="minorHAnsi" w:hAnsiTheme="minorHAnsi" w:cstheme="minorHAnsi"/>
-                <w:sz w:val="22"/>
-                <w:szCs w:val="22"/>
-              </w:rPr>
-            </w:pPr>
-            <w:r>
-              <w:rPr>
-                <w:rFonts w:asciiTheme="minorHAnsi" w:hAnsiTheme="minorHAnsi" w:cstheme="minorHAnsi"/>
-                <w:sz w:val="22"/>
-                <w:szCs w:val="22"/>
-              </w:rPr>
-              <w:t>Stakeholders</w:t>
+              <w:t>Project Team, Stakeholders</w:t>
             </w:r>
           </w:p>
         </w:tc>
@@ -6264,7 +6316,7 @@
                 <w:sz w:val="22"/>
                 <w:szCs w:val="22"/>
               </w:rPr>
-              <w:t>Managed and Controlled</w:t>
+              <w:t>M&amp;C</w:t>
             </w:r>
           </w:p>
         </w:tc>
@@ -6293,18 +6345,8 @@
                 <w:sz w:val="22"/>
                 <w:szCs w:val="22"/>
               </w:rPr>
-              <w:t>Info</w:t>
-            </w:r>
-          </w:p>
-          <w:p>
-            <w:pPr>
-              <w:pStyle w:val="TableText"/>
-              <w:rPr>
-                <w:rFonts w:asciiTheme="minorHAnsi" w:hAnsiTheme="minorHAnsi" w:cstheme="minorHAnsi"/>
-                <w:sz w:val="22"/>
-                <w:szCs w:val="22"/>
-              </w:rPr>
-            </w:pPr>
+              <w:t>Email</w:t>
+            </w:r>
           </w:p>
         </w:tc>
         <w:tc>
@@ -6332,7 +6374,7 @@
                 <w:sz w:val="22"/>
                 <w:szCs w:val="22"/>
               </w:rPr>
-              <w:t>Project Team</w:t>
+              <w:t>Project Team, Stakeholders</w:t>
             </w:r>
           </w:p>
         </w:tc>
@@ -6390,7 +6432,33 @@
                 <w:sz w:val="22"/>
                 <w:szCs w:val="22"/>
               </w:rPr>
-              <w:t>Program (no formal approval required)</w:t>
+              <w:t>PM, VPE</w:t>
+            </w:r>
+            <w:r>
+              <w:rPr>
+                <w:rFonts w:asciiTheme="minorHAnsi" w:hAnsiTheme="minorHAnsi" w:cstheme="minorHAnsi"/>
+                <w:sz w:val="22"/>
+                <w:szCs w:val="22"/>
+              </w:rPr>
+              <w:t xml:space="preserve">, </w:t>
+            </w:r>
+            <w:proofErr w:type="spellStart"/>
+            <w:r>
+              <w:rPr>
+                <w:rFonts w:asciiTheme="minorHAnsi" w:hAnsiTheme="minorHAnsi" w:cstheme="minorHAnsi"/>
+                <w:sz w:val="22"/>
+                <w:szCs w:val="22"/>
+              </w:rPr>
+              <w:t>Gov</w:t>
+            </w:r>
+            <w:proofErr w:type="spellEnd"/>
+            <w:r>
+              <w:rPr>
+                <w:rFonts w:asciiTheme="minorHAnsi" w:hAnsiTheme="minorHAnsi" w:cstheme="minorHAnsi"/>
+                <w:sz w:val="22"/>
+                <w:szCs w:val="22"/>
+              </w:rPr>
+              <w:t>, SCM (SCM Plan), Security SME (Security Plan)</w:t>
             </w:r>
           </w:p>
         </w:tc>
@@ -6578,7 +6646,7 @@
                 <w:sz w:val="22"/>
                 <w:szCs w:val="22"/>
               </w:rPr>
-              <w:t>I</w:t>
+              <w:t>N/A</w:t>
             </w:r>
           </w:p>
         </w:tc>
@@ -6602,7 +6670,7 @@
                 <w:sz w:val="22"/>
                 <w:szCs w:val="22"/>
               </w:rPr>
-              <w:t>Program Leadership Team</w:t>
+              <w:t>N/A</w:t>
             </w:r>
           </w:p>
         </w:tc>
@@ -7233,6 +7301,7 @@
         <w:tc>
           <w:tcPr>
             <w:tcW w:w="1140" w:type="dxa"/>
+            <w:vAlign w:val="center"/>
           </w:tcPr>
           <w:p>
             <w:pPr>
@@ -7256,52 +7325,55 @@
         <w:tc>
           <w:tcPr>
             <w:tcW w:w="825" w:type="dxa"/>
-          </w:tcPr>
-          <w:p>
-            <w:pPr>
-              <w:pStyle w:val="TableText"/>
-              <w:rPr>
-                <w:rFonts w:asciiTheme="minorHAnsi" w:hAnsiTheme="minorHAnsi" w:cstheme="minorHAnsi"/>
-                <w:sz w:val="22"/>
-                <w:szCs w:val="22"/>
-              </w:rPr>
-            </w:pPr>
-            <w:r>
-              <w:rPr>
-                <w:rFonts w:asciiTheme="minorHAnsi" w:hAnsiTheme="minorHAnsi" w:cstheme="minorHAnsi"/>
-                <w:sz w:val="22"/>
-                <w:szCs w:val="22"/>
-              </w:rPr>
-              <w:t>I</w:t>
+            <w:vAlign w:val="center"/>
+          </w:tcPr>
+          <w:p>
+            <w:pPr>
+              <w:pStyle w:val="TableText"/>
+              <w:rPr>
+                <w:rFonts w:asciiTheme="minorHAnsi" w:hAnsiTheme="minorHAnsi" w:cstheme="minorHAnsi"/>
+                <w:sz w:val="22"/>
+                <w:szCs w:val="22"/>
+              </w:rPr>
+            </w:pPr>
+            <w:r>
+              <w:rPr>
+                <w:rFonts w:asciiTheme="minorHAnsi" w:hAnsiTheme="minorHAnsi" w:cstheme="minorHAnsi"/>
+                <w:sz w:val="22"/>
+                <w:szCs w:val="22"/>
+              </w:rPr>
+              <w:t>SCCB</w:t>
             </w:r>
           </w:p>
         </w:tc>
         <w:tc>
           <w:tcPr>
             <w:tcW w:w="1725" w:type="dxa"/>
-          </w:tcPr>
-          <w:p>
-            <w:pPr>
-              <w:pStyle w:val="TableText"/>
-              <w:rPr>
-                <w:rFonts w:asciiTheme="minorHAnsi" w:hAnsiTheme="minorHAnsi" w:cstheme="minorHAnsi"/>
-                <w:sz w:val="22"/>
-                <w:szCs w:val="22"/>
-              </w:rPr>
-            </w:pPr>
-            <w:r>
-              <w:rPr>
-                <w:rFonts w:asciiTheme="minorHAnsi" w:hAnsiTheme="minorHAnsi" w:cstheme="minorHAnsi"/>
-                <w:sz w:val="22"/>
-                <w:szCs w:val="22"/>
-              </w:rPr>
-              <w:t>Team Engineers</w:t>
+            <w:vAlign w:val="center"/>
+          </w:tcPr>
+          <w:p>
+            <w:pPr>
+              <w:pStyle w:val="TableText"/>
+              <w:rPr>
+                <w:rFonts w:asciiTheme="minorHAnsi" w:hAnsiTheme="minorHAnsi" w:cstheme="minorHAnsi"/>
+                <w:sz w:val="22"/>
+                <w:szCs w:val="22"/>
+              </w:rPr>
+            </w:pPr>
+            <w:r>
+              <w:rPr>
+                <w:rFonts w:asciiTheme="minorHAnsi" w:hAnsiTheme="minorHAnsi" w:cstheme="minorHAnsi"/>
+                <w:sz w:val="22"/>
+                <w:szCs w:val="22"/>
+              </w:rPr>
+              <w:t>Project Team, SPM</w:t>
             </w:r>
           </w:p>
         </w:tc>
         <w:tc>
           <w:tcPr>
             <w:tcW w:w="1425" w:type="dxa"/>
+            <w:vAlign w:val="center"/>
           </w:tcPr>
           <w:p>
             <w:pPr>
@@ -7341,7 +7413,7 @@
                 <w:sz w:val="22"/>
                 <w:szCs w:val="22"/>
               </w:rPr>
-              <w:t>SPM</w:t>
+              <w:t>SPM, PM, SCCB board</w:t>
             </w:r>
           </w:p>
         </w:tc>
@@ -7908,8 +7980,6 @@
                 <w:szCs w:val="22"/>
               </w:rPr>
             </w:pPr>
-            <w:bookmarkStart w:id="0" w:name="_GoBack"/>
-            <w:bookmarkEnd w:id="0"/>
             <w:r>
               <w:rPr>
                 <w:rFonts w:asciiTheme="minorHAnsi" w:hAnsiTheme="minorHAnsi" w:cstheme="minorHAnsi"/>
@@ -8043,7 +8113,7 @@
                 <w:sz w:val="22"/>
                 <w:szCs w:val="22"/>
               </w:rPr>
-              <w:t>F</w:t>
+              <w:t>I</w:t>
             </w:r>
           </w:p>
         </w:tc>
@@ -9348,7 +9418,7 @@
                 <w:sz w:val="22"/>
                 <w:szCs w:val="22"/>
               </w:rPr>
-              <w:t>I</w:t>
+              <w:t>SCCB</w:t>
             </w:r>
           </w:p>
         </w:tc>
@@ -9397,7 +9467,7 @@
                 <w:sz w:val="22"/>
                 <w:szCs w:val="22"/>
               </w:rPr>
-              <w:t>Y</w:t>
+              <w:t>N</w:t>
             </w:r>
           </w:p>
         </w:tc>
@@ -9420,7 +9490,7 @@
                 <w:sz w:val="22"/>
                 <w:szCs w:val="22"/>
               </w:rPr>
-              <w:t>SPM</w:t>
+              <w:t>SPM, PM, SCCB board</w:t>
             </w:r>
           </w:p>
         </w:tc>
@@ -9610,7 +9680,7 @@
                 <w:sz w:val="22"/>
                 <w:szCs w:val="22"/>
               </w:rPr>
-              <w:t>I</w:t>
+              <w:t>SCCB</w:t>
             </w:r>
           </w:p>
         </w:tc>
@@ -9682,7 +9752,7 @@
                 <w:sz w:val="22"/>
                 <w:szCs w:val="22"/>
               </w:rPr>
-              <w:t>SPM</w:t>
+              <w:t>SPM, PM, SCCB board</w:t>
             </w:r>
           </w:p>
         </w:tc>
@@ -9871,7 +9941,7 @@
                 <w:sz w:val="22"/>
                 <w:szCs w:val="22"/>
               </w:rPr>
-              <w:t>Formal SCM</w:t>
+              <w:t>SCM</w:t>
             </w:r>
           </w:p>
         </w:tc>
@@ -9903,7 +9973,7 @@
                 <w:sz w:val="22"/>
                 <w:szCs w:val="22"/>
               </w:rPr>
-              <w:t>Formal w/ baseline</w:t>
+              <w:t>SCCB</w:t>
             </w:r>
           </w:p>
         </w:tc>
@@ -9934,7 +10004,7 @@
                 <w:sz w:val="22"/>
                 <w:szCs w:val="22"/>
               </w:rPr>
-              <w:t>Project Team</w:t>
+              <w:t>Project Team, SPM</w:t>
             </w:r>
           </w:p>
         </w:tc>
@@ -9996,7 +10066,7 @@
                 <w:sz w:val="22"/>
                 <w:szCs w:val="22"/>
               </w:rPr>
-              <w:t>Project Team, SPM</w:t>
+              <w:t>SPM, PM, SCCB board</w:t>
             </w:r>
           </w:p>
         </w:tc>
@@ -10161,7 +10231,7 @@
                 <w:sz w:val="22"/>
                 <w:szCs w:val="22"/>
               </w:rPr>
-              <w:t>M&amp;C</w:t>
+              <w:t>SCM</w:t>
             </w:r>
           </w:p>
         </w:tc>
@@ -10186,7 +10256,7 @@
                 <w:sz w:val="22"/>
                 <w:szCs w:val="22"/>
               </w:rPr>
-              <w:t>I</w:t>
+              <w:t>SCCB</w:t>
             </w:r>
           </w:p>
         </w:tc>
@@ -10210,7 +10280,7 @@
                 <w:sz w:val="22"/>
                 <w:szCs w:val="22"/>
               </w:rPr>
-              <w:t>Developers</w:t>
+              <w:t>Project Team, SPM</w:t>
             </w:r>
           </w:p>
         </w:tc>
@@ -10258,7 +10328,7 @@
                 <w:sz w:val="22"/>
                 <w:szCs w:val="22"/>
               </w:rPr>
-              <w:t>Developer</w:t>
+              <w:t>SPM, PM, SCCB board</w:t>
             </w:r>
           </w:p>
         </w:tc>
@@ -11299,7 +11369,7 @@
                 <w:sz w:val="22"/>
                 <w:szCs w:val="22"/>
               </w:rPr>
-              <w:t>I</w:t>
+              <w:t>N/A</w:t>
             </w:r>
           </w:p>
         </w:tc>
@@ -11323,7 +11393,7 @@
                 <w:sz w:val="22"/>
                 <w:szCs w:val="22"/>
               </w:rPr>
-              <w:t>Program Leadership Team</w:t>
+              <w:t>N/A</w:t>
             </w:r>
           </w:p>
         </w:tc>
@@ -11546,7 +11616,7 @@
                 <w:sz w:val="22"/>
                 <w:szCs w:val="22"/>
               </w:rPr>
-              <w:t>M&amp;C</w:t>
+              <w:t>SCB</w:t>
             </w:r>
           </w:p>
         </w:tc>
@@ -11571,7 +11641,7 @@
                 <w:sz w:val="22"/>
                 <w:szCs w:val="22"/>
               </w:rPr>
-              <w:t>I</w:t>
+              <w:t>SCCB</w:t>
             </w:r>
           </w:p>
         </w:tc>
@@ -11595,7 +11665,15 @@
                 <w:sz w:val="22"/>
                 <w:szCs w:val="22"/>
               </w:rPr>
-              <w:t>Team Leads, SPM, PM</w:t>
+              <w:t>Project Team</w:t>
+            </w:r>
+            <w:r>
+              <w:rPr>
+                <w:rFonts w:asciiTheme="minorHAnsi" w:hAnsiTheme="minorHAnsi" w:cstheme="minorHAnsi"/>
+                <w:sz w:val="22"/>
+                <w:szCs w:val="22"/>
+              </w:rPr>
+              <w:t>, SPM, PM</w:t>
             </w:r>
           </w:p>
         </w:tc>
@@ -11643,7 +11721,7 @@
                 <w:sz w:val="22"/>
                 <w:szCs w:val="22"/>
               </w:rPr>
-              <w:t>PM</w:t>
+              <w:t>SPM, PM, SCCB board</w:t>
             </w:r>
           </w:p>
         </w:tc>
@@ -12279,7 +12357,6 @@
         <w:docPartUnique/>
       </w:docPartObj>
     </w:sdtPr>
-    <w:sdtEndPr/>
     <w:sdtContent>
       <w:sdt>
         <w:sdtPr>
@@ -12294,7 +12371,6 @@
             <w:docPartUnique/>
           </w:docPartObj>
         </w:sdtPr>
-        <w:sdtEndPr/>
         <w:sdtContent>
           <w:p>
             <w:pPr>
@@ -12360,7 +12436,7 @@
                 <w:sz w:val="20"/>
                 <w:szCs w:val="20"/>
               </w:rPr>
-              <w:t>7/18/2016</w:t>
+              <w:t>7/21/2016</w:t>
             </w:r>
             <w:r>
               <w:rPr>
@@ -12421,7 +12497,7 @@
                 <w:sz w:val="20"/>
                 <w:szCs w:val="20"/>
               </w:rPr>
-              <w:t>22</w:t>
+              <w:t>2</w:t>
             </w:r>
             <w:r>
               <w:rPr>
@@ -14668,21 +14744,6 @@
 </file>
 
 <file path=customXml/item1.xml><?xml version="1.0" encoding="utf-8"?>
-<?mso-contentType ?>
-<FormTemplates xmlns="http://schemas.microsoft.com/sharepoint/v3/contenttype/forms">
-  <Display>DocumentLibraryForm</Display>
-  <Edit>DocumentLibraryForm</Edit>
-  <New>DocumentLibraryForm</New>
-</FormTemplates>
-</file>
-
-<file path=customXml/item2.xml><?xml version="1.0" encoding="utf-8"?>
-<p:properties xmlns:p="http://schemas.microsoft.com/office/2006/metadata/properties" xmlns:xsi="http://www.w3.org/2001/XMLSchema-instance" xmlns:pc="http://schemas.microsoft.com/office/infopath/2007/PartnerControls">
-  <documentManagement/>
-</p:properties>
-</file>
-
-<file path=customXml/item3.xml><?xml version="1.0" encoding="utf-8"?>
 <ct:contentTypeSchema xmlns:ct="http://schemas.microsoft.com/office/2006/metadata/contentType" xmlns:ma="http://schemas.microsoft.com/office/2006/metadata/properties/metaAttributes" ct:_="" ma:_="" ma:contentTypeName="Document" ma:contentTypeID="0x0101009E5C6E04F5F2CA4DBF07DC2DA055DA5A" ma:contentTypeVersion="0" ma:contentTypeDescription="Create a new document." ma:contentTypeScope="" ma:versionID="b67af60ff7fc8b8e5184fdb460baaf96">
   <xsd:schema xmlns:xsd="http://www.w3.org/2001/XMLSchema" xmlns:xs="http://www.w3.org/2001/XMLSchema" xmlns:p="http://schemas.microsoft.com/office/2006/metadata/properties" targetNamespace="http://schemas.microsoft.com/office/2006/metadata/properties" ma:root="true" ma:fieldsID="c64490b4aec6201516c3a874156f37b2">
     <xsd:element name="properties">
@@ -14796,28 +14857,26 @@
 </ct:contentTypeSchema>
 </file>
 
+<file path=customXml/item2.xml><?xml version="1.0" encoding="utf-8"?>
+<p:properties xmlns:p="http://schemas.microsoft.com/office/2006/metadata/properties" xmlns:xsi="http://www.w3.org/2001/XMLSchema-instance" xmlns:pc="http://schemas.microsoft.com/office/infopath/2007/PartnerControls">
+  <documentManagement/>
+</p:properties>
+</file>
+
+<file path=customXml/item3.xml><?xml version="1.0" encoding="utf-8"?>
+<?mso-contentType ?>
+<FormTemplates xmlns="http://schemas.microsoft.com/sharepoint/v3/contenttype/forms">
+  <Display>DocumentLibraryForm</Display>
+  <Edit>DocumentLibraryForm</Edit>
+  <New>DocumentLibraryForm</New>
+</FormTemplates>
+</file>
+
 <file path=customXml/item4.xml><?xml version="1.0" encoding="utf-8"?>
 <b:Sources xmlns:b="http://schemas.openxmlformats.org/officeDocument/2006/bibliography" xmlns="http://schemas.openxmlformats.org/officeDocument/2006/bibliography" SelectedStyle="\APA.XSL" StyleName="APA"/>
 </file>
 
 <file path=customXml/itemProps1.xml><?xml version="1.0" encoding="utf-8"?>
-<ds:datastoreItem xmlns:ds="http://schemas.openxmlformats.org/officeDocument/2006/customXml" ds:itemID="{5139496C-BF9B-4707-8A48-950C5E012E39}">
-  <ds:schemaRefs>
-    <ds:schemaRef ds:uri="http://schemas.microsoft.com/sharepoint/v3/contenttype/forms"/>
-  </ds:schemaRefs>
-</ds:datastoreItem>
-</file>
-
-<file path=customXml/itemProps2.xml><?xml version="1.0" encoding="utf-8"?>
-<ds:datastoreItem xmlns:ds="http://schemas.openxmlformats.org/officeDocument/2006/customXml" ds:itemID="{928F9210-DD98-41D2-96FB-BFDE744BE324}">
-  <ds:schemaRefs>
-    <ds:schemaRef ds:uri="http://schemas.microsoft.com/office/2006/metadata/properties"/>
-    <ds:schemaRef ds:uri="http://schemas.microsoft.com/office/infopath/2007/PartnerControls"/>
-  </ds:schemaRefs>
-</ds:datastoreItem>
-</file>
-
-<file path=customXml/itemProps3.xml><?xml version="1.0" encoding="utf-8"?>
 <ds:datastoreItem xmlns:ds="http://schemas.openxmlformats.org/officeDocument/2006/customXml" ds:itemID="{EED79FAA-39BD-4420-AE14-C45DA525603A}">
   <ds:schemaRefs>
     <ds:schemaRef ds:uri="http://schemas.microsoft.com/office/2006/metadata/contentType"/>
@@ -14833,8 +14892,25 @@
 </ds:datastoreItem>
 </file>
 
+<file path=customXml/itemProps2.xml><?xml version="1.0" encoding="utf-8"?>
+<ds:datastoreItem xmlns:ds="http://schemas.openxmlformats.org/officeDocument/2006/customXml" ds:itemID="{928F9210-DD98-41D2-96FB-BFDE744BE324}">
+  <ds:schemaRefs>
+    <ds:schemaRef ds:uri="http://schemas.microsoft.com/office/2006/metadata/properties"/>
+    <ds:schemaRef ds:uri="http://schemas.microsoft.com/office/infopath/2007/PartnerControls"/>
+  </ds:schemaRefs>
+</ds:datastoreItem>
+</file>
+
+<file path=customXml/itemProps3.xml><?xml version="1.0" encoding="utf-8"?>
+<ds:datastoreItem xmlns:ds="http://schemas.openxmlformats.org/officeDocument/2006/customXml" ds:itemID="{5139496C-BF9B-4707-8A48-950C5E012E39}">
+  <ds:schemaRefs>
+    <ds:schemaRef ds:uri="http://schemas.microsoft.com/sharepoint/v3/contenttype/forms"/>
+  </ds:schemaRefs>
+</ds:datastoreItem>
+</file>
+
 <file path=customXml/itemProps4.xml><?xml version="1.0" encoding="utf-8"?>
-<ds:datastoreItem xmlns:ds="http://schemas.openxmlformats.org/officeDocument/2006/customXml" ds:itemID="{877C6BDE-AD9D-4DFB-A9F8-940A5501715D}">
+<ds:datastoreItem xmlns:ds="http://schemas.openxmlformats.org/officeDocument/2006/customXml" ds:itemID="{335E5C71-FA8A-4A8B-8FD6-E74825D762EC}">
   <ds:schemaRefs>
     <ds:schemaRef ds:uri="http://schemas.openxmlformats.org/officeDocument/2006/bibliography"/>
   </ds:schemaRefs>

</xml_diff>

<commit_message>
updated after review with Karen/Jackie
git-tfs-id: [https://tfs.omnicloud.local/tfs/cco%20program/]$/eCoaching_V2;C35323
</commit_message>
<xml_diff>
--- a/Project Management/eCL OY4/CCO OY4_eCoaching Log CI DI List.docx
+++ b/Project Management/eCL OY4/CCO OY4_eCoaching Log CI DI List.docx
@@ -800,6 +800,14 @@
               </w:rPr>
               <w:t>Architecture Notebook</w:t>
             </w:r>
+            <w:r>
+              <w:rPr>
+                <w:rFonts w:asciiTheme="minorHAnsi" w:hAnsiTheme="minorHAnsi" w:cstheme="minorHAnsi"/>
+                <w:sz w:val="22"/>
+                <w:szCs w:val="22"/>
+              </w:rPr>
+              <w:t xml:space="preserve"> (vision Key assumptions)</w:t>
+            </w:r>
           </w:p>
         </w:tc>
         <w:tc>
@@ -864,7 +872,19 @@
                 <w:rPr>
                   <w:rStyle w:val="Hyperlink"/>
                 </w:rPr>
-                <w:t>http://f3420-tfsasp01:8080/tfs/CCO Program/eCoaching_V2/_</w:t>
+                <w:t>http://f3420-tfsasp01:8080/tfs/CCO Program/eCoaching_V</w:t>
+              </w:r>
+              <w:r>
+                <w:rPr>
+                  <w:rStyle w:val="Hyperlink"/>
+                </w:rPr>
+                <w:t>2</w:t>
+              </w:r>
+              <w:r>
+                <w:rPr>
+                  <w:rStyle w:val="Hyperlink"/>
+                </w:rPr>
+                <w:t>/_</w:t>
               </w:r>
               <w:proofErr w:type="spellStart"/>
               <w:r>
@@ -1452,7 +1472,25 @@
                   <w:sz w:val="22"/>
                   <w:szCs w:val="22"/>
                 </w:rPr>
-                <w:t>site</w:t>
+                <w:t>si</w:t>
+              </w:r>
+              <w:r>
+                <w:rPr>
+                  <w:rStyle w:val="Hyperlink"/>
+                  <w:rFonts w:asciiTheme="minorHAnsi" w:hAnsiTheme="minorHAnsi" w:cstheme="minorHAnsi"/>
+                  <w:sz w:val="22"/>
+                  <w:szCs w:val="22"/>
+                </w:rPr>
+                <w:t>t</w:t>
+              </w:r>
+              <w:r>
+                <w:rPr>
+                  <w:rStyle w:val="Hyperlink"/>
+                  <w:rFonts w:asciiTheme="minorHAnsi" w:hAnsiTheme="minorHAnsi" w:cstheme="minorHAnsi"/>
+                  <w:sz w:val="22"/>
+                  <w:szCs w:val="22"/>
+                </w:rPr>
+                <w:t>e</w:t>
               </w:r>
             </w:hyperlink>
             <w:r>
@@ -1489,15 +1527,6 @@
             </w:r>
             <w:r>
               <w:t>lan</w:t>
-            </w:r>
-            <w:r>
-              <w:t>_</w:t>
-            </w:r>
-            <w:r>
-              <w:t>V4.0_June 2016.</w:t>
-            </w:r>
-            <w:r>
-              <w:t>docx</w:t>
             </w:r>
           </w:p>
         </w:tc>
@@ -1796,7 +1825,54 @@
                   <w:sz w:val="22"/>
                   <w:szCs w:val="22"/>
                 </w:rPr>
-                <w:t>Security Link</w:t>
+                <w:t>Secu</w:t>
+              </w:r>
+              <w:r>
+                <w:rPr>
+                  <w:rStyle w:val="Hyperlink"/>
+                  <w:rFonts w:asciiTheme="minorHAnsi" w:hAnsiTheme="minorHAnsi" w:cstheme="minorHAnsi"/>
+                  <w:sz w:val="22"/>
+                  <w:szCs w:val="22"/>
+                </w:rPr>
+                <w:t>r</w:t>
+              </w:r>
+              <w:r>
+                <w:rPr>
+                  <w:rStyle w:val="Hyperlink"/>
+                  <w:rFonts w:asciiTheme="minorHAnsi" w:hAnsiTheme="minorHAnsi" w:cstheme="minorHAnsi"/>
+                  <w:sz w:val="22"/>
+                  <w:szCs w:val="22"/>
+                </w:rPr>
+                <w:t>i</w:t>
+              </w:r>
+              <w:bookmarkStart w:id="0" w:name="_GoBack"/>
+              <w:bookmarkEnd w:id="0"/>
+              <w:r>
+                <w:rPr>
+                  <w:rStyle w:val="Hyperlink"/>
+                  <w:rFonts w:asciiTheme="minorHAnsi" w:hAnsiTheme="minorHAnsi" w:cstheme="minorHAnsi"/>
+                  <w:sz w:val="22"/>
+                  <w:szCs w:val="22"/>
+                </w:rPr>
+                <w:t>t</w:t>
+              </w:r>
+              <w:r>
+                <w:rPr>
+                  <w:rStyle w:val="Hyperlink"/>
+                  <w:rFonts w:asciiTheme="minorHAnsi" w:hAnsiTheme="minorHAnsi" w:cstheme="minorHAnsi"/>
+                  <w:sz w:val="22"/>
+                  <w:szCs w:val="22"/>
+                </w:rPr>
+                <w:t>y</w:t>
+              </w:r>
+              <w:r>
+                <w:rPr>
+                  <w:rStyle w:val="Hyperlink"/>
+                  <w:rFonts w:asciiTheme="minorHAnsi" w:hAnsiTheme="minorHAnsi" w:cstheme="minorHAnsi"/>
+                  <w:sz w:val="22"/>
+                  <w:szCs w:val="22"/>
+                </w:rPr>
+                <w:t xml:space="preserve"> Link</w:t>
               </w:r>
             </w:hyperlink>
           </w:p>
@@ -5306,7 +5382,19 @@
                 <w:rPr>
                   <w:rStyle w:val="Hyperlink"/>
                 </w:rPr>
-                <w:t xml:space="preserve"> - path=%24%2FeCoaching_V2%2FProject+Management%2FeCL+OY4&amp;_a=contents</w:t>
+                <w:t xml:space="preserve"> - path=%24%2F</w:t>
+              </w:r>
+              <w:r>
+                <w:rPr>
+                  <w:rStyle w:val="Hyperlink"/>
+                </w:rPr>
+                <w:t>e</w:t>
+              </w:r>
+              <w:r>
+                <w:rPr>
+                  <w:rStyle w:val="Hyperlink"/>
+                </w:rPr>
+                <w:t>Coaching_V2%2FProject+Management%2FeCL+OY4&amp;_a=contents</w:t>
               </w:r>
             </w:hyperlink>
           </w:p>
@@ -5417,17 +5505,7 @@
                 <w:sz w:val="22"/>
                 <w:szCs w:val="22"/>
               </w:rPr>
-              <w:t>, Progra</w:t>
-            </w:r>
-            <w:bookmarkStart w:id="0" w:name="_GoBack"/>
-            <w:bookmarkEnd w:id="0"/>
-            <w:r>
-              <w:rPr>
-                <w:rFonts w:asciiTheme="minorHAnsi" w:hAnsiTheme="minorHAnsi" w:cstheme="minorHAnsi"/>
-                <w:sz w:val="22"/>
-                <w:szCs w:val="22"/>
-              </w:rPr>
-              <w:t>m Manager</w:t>
+              <w:t>, Program Manager</w:t>
             </w:r>
           </w:p>
         </w:tc>
@@ -5575,6 +5653,7 @@
                 <w:sz w:val="22"/>
                 <w:szCs w:val="22"/>
               </w:rPr>
+              <w:lastRenderedPageBreak/>
               <w:t>Project Charter</w:t>
             </w:r>
             <w:r>
@@ -5583,7 +5662,15 @@
                 <w:sz w:val="22"/>
                 <w:szCs w:val="22"/>
               </w:rPr>
-              <w:t xml:space="preserve"> (vision document)</w:t>
+              <w:t xml:space="preserve"> (vision high level requirements</w:t>
+            </w:r>
+            <w:r>
+              <w:rPr>
+                <w:rFonts w:asciiTheme="minorHAnsi" w:hAnsiTheme="minorHAnsi" w:cstheme="minorHAnsi"/>
+                <w:sz w:val="22"/>
+                <w:szCs w:val="22"/>
+              </w:rPr>
+              <w:t>)</w:t>
             </w:r>
           </w:p>
         </w:tc>
@@ -5663,7 +5750,19 @@
                 <w:rPr>
                   <w:rStyle w:val="Hyperlink"/>
                 </w:rPr>
-                <w:t>https://cco.gdit.com/Initiatives/eCoachingLog/SitePages/Home.aspx</w:t>
+                <w:t>https://cco.gdit.com/Initiatives/project/eCoaching%20Log%20OY4/default.aspx?RootFolder=%2FInitiatives%2Fproject%2FeCoaching%20Log%20OY4%2FDocuments%2FProject%20Charter%2FeCL%20OY4%20Projec</w:t>
+              </w:r>
+              <w:r>
+                <w:rPr>
+                  <w:rStyle w:val="Hyperlink"/>
+                </w:rPr>
+                <w:t>t</w:t>
+              </w:r>
+              <w:r>
+                <w:rPr>
+                  <w:rStyle w:val="Hyperlink"/>
+                </w:rPr>
+                <w:t>%20Charter&amp;FolderCTID=0x012000674E12D06FDCA944804F0CFBB09AACF5&amp;View={10FB23DB-E3E8-44DB-B6A9-F46359145A13}</w:t>
               </w:r>
             </w:hyperlink>
           </w:p>
@@ -5873,6 +5972,30 @@
               </w:rPr>
               <w:lastRenderedPageBreak/>
               <w:t>Project Plan</w:t>
+            </w:r>
+            <w:r>
+              <w:rPr>
+                <w:rFonts w:asciiTheme="minorHAnsi" w:hAnsiTheme="minorHAnsi" w:cstheme="minorHAnsi"/>
+                <w:sz w:val="22"/>
+                <w:szCs w:val="22"/>
+              </w:rPr>
+              <w:t xml:space="preserve"> (vision stakeholder summary</w:t>
+            </w:r>
+            <w:r>
+              <w:rPr>
+                <w:rFonts w:asciiTheme="minorHAnsi" w:hAnsiTheme="minorHAnsi" w:cstheme="minorHAnsi"/>
+                <w:sz w:val="22"/>
+                <w:szCs w:val="22"/>
+              </w:rPr>
+              <w:t>, system interfaces and business boundaries</w:t>
+            </w:r>
+            <w:r>
+              <w:rPr>
+                <w:rFonts w:asciiTheme="minorHAnsi" w:hAnsiTheme="minorHAnsi" w:cstheme="minorHAnsi"/>
+                <w:sz w:val="22"/>
+                <w:szCs w:val="22"/>
+              </w:rPr>
+              <w:t>)</w:t>
             </w:r>
           </w:p>
         </w:tc>
@@ -6509,13 +6632,30 @@
                 <w:szCs w:val="22"/>
               </w:rPr>
             </w:pPr>
-            <w:r>
-              <w:rPr>
-                <w:rFonts w:asciiTheme="minorHAnsi" w:hAnsiTheme="minorHAnsi" w:cstheme="minorHAnsi"/>
-                <w:sz w:val="22"/>
-                <w:szCs w:val="22"/>
-              </w:rPr>
-              <w:lastRenderedPageBreak/>
+            <w:proofErr w:type="spellStart"/>
+            <w:r>
+              <w:rPr>
+                <w:rFonts w:asciiTheme="minorHAnsi" w:hAnsiTheme="minorHAnsi" w:cstheme="minorHAnsi"/>
+                <w:sz w:val="22"/>
+                <w:szCs w:val="22"/>
+              </w:rPr>
+              <w:t>eCL</w:t>
+            </w:r>
+            <w:proofErr w:type="spellEnd"/>
+            <w:r>
+              <w:rPr>
+                <w:rFonts w:asciiTheme="minorHAnsi" w:hAnsiTheme="minorHAnsi" w:cstheme="minorHAnsi"/>
+                <w:sz w:val="22"/>
+                <w:szCs w:val="22"/>
+              </w:rPr>
+              <w:t xml:space="preserve"> </w:t>
+            </w:r>
+            <w:r>
+              <w:rPr>
+                <w:rFonts w:asciiTheme="minorHAnsi" w:hAnsiTheme="minorHAnsi" w:cstheme="minorHAnsi"/>
+                <w:sz w:val="22"/>
+                <w:szCs w:val="22"/>
+              </w:rPr>
               <w:t>Project Site</w:t>
             </w:r>
           </w:p>
@@ -6588,17 +6728,9 @@
                   <w:sz w:val="22"/>
                   <w:szCs w:val="22"/>
                 </w:rPr>
-                <w:t>https://cco.gdit.com/Initiatives/project/eCoaching%20Log%20OY3%202016/default.aspx?RootFolder=%2FInitiatives%2Fproject%2FeCoaching%20Log%20OY3%202016%2FDocuments%2FBiweekly%20Status%20Updates&amp;FolderCTID=0x012000674E12D06FDCA944804F0CFBB09AACF5&amp;View={10FB23DB-E3E8-44DB-B6A9-F46359145A13</w:t>
+                <w:t>https://cco.gdit.com/Initiatives/eCoachingLog/SitePages/Home.aspx</w:t>
               </w:r>
             </w:hyperlink>
-            <w:r>
-              <w:rPr>
-                <w:rFonts w:asciiTheme="minorHAnsi" w:hAnsiTheme="minorHAnsi" w:cstheme="minorHAnsi"/>
-                <w:sz w:val="22"/>
-                <w:szCs w:val="22"/>
-              </w:rPr>
-              <w:t>}</w:t>
-            </w:r>
           </w:p>
         </w:tc>
         <w:tc>
@@ -6923,6 +7055,7 @@
                 <w:sz w:val="22"/>
                 <w:szCs w:val="22"/>
               </w:rPr>
+              <w:lastRenderedPageBreak/>
               <w:t>Risk List/Register</w:t>
             </w:r>
           </w:p>
@@ -9098,7 +9231,7 @@
                   <w:sz w:val="22"/>
                   <w:szCs w:val="22"/>
                 </w:rPr>
-                <w:t>https://cco.gdit.com/Initiatives/project/eCoaching%20Log%20OY3%202016/default.aspx?RootFolder=%2FInitiatives%2Fproject%2FeCoaching%20Log%20OY3%202016%2FDocuments%2FMeeting%20Notes&amp;FolderCTID=0x012000674E12D06FDCA944804F0CFBB09AACF5&amp;View=%7b10FB23DB-E3E8-44DB-B6A9-F46359145A13%7d</w:t>
+                <w:t>https://cco.gdit.com/Initiatives/project/eCoaching%20Log%20OY4/default.aspx?RootFolder=%2FInitiatives%2Fproject%2FeCoaching%20Log%20OY4%2FDocuments%2FMeeting%20Notes&amp;FolderCTID=0x012000674E12D06FDCA944804F0CFBB09AACF5&amp;View={10FB23DB-E3E8-44DB-B6A9-F46359145A13}</w:t>
               </w:r>
             </w:hyperlink>
             <w:r>
@@ -12436,7 +12569,7 @@
                 <w:sz w:val="20"/>
                 <w:szCs w:val="20"/>
               </w:rPr>
-              <w:t>7/21/2016</w:t>
+              <w:t>9/21/2016</w:t>
             </w:r>
             <w:r>
               <w:rPr>
@@ -12497,7 +12630,7 @@
                 <w:sz w:val="20"/>
                 <w:szCs w:val="20"/>
               </w:rPr>
-              <w:t>2</w:t>
+              <w:t>34</w:t>
             </w:r>
             <w:r>
               <w:rPr>
@@ -14910,7 +15043,7 @@
 </file>
 
 <file path=customXml/itemProps4.xml><?xml version="1.0" encoding="utf-8"?>
-<ds:datastoreItem xmlns:ds="http://schemas.openxmlformats.org/officeDocument/2006/customXml" ds:itemID="{335E5C71-FA8A-4A8B-8FD6-E74825D762EC}">
+<ds:datastoreItem xmlns:ds="http://schemas.openxmlformats.org/officeDocument/2006/customXml" ds:itemID="{F39C80EA-CCCC-4F80-803E-6F8BCFD1D68D}">
   <ds:schemaRefs>
     <ds:schemaRef ds:uri="http://schemas.openxmlformats.org/officeDocument/2006/bibliography"/>
   </ds:schemaRefs>

</xml_diff>